<commit_message>
Review báo cáo Truc Ly
</commit_message>
<xml_diff>
--- a/09. Nguyễn Thị Trúc Ly/Báo cáo đề tài.docx
+++ b/09. Nguyễn Thị Trúc Ly/Báo cáo đề tài.docx
@@ -1,6 +1,6 @@
 
 <file path=word/document.xml><?xml version="1.0" encoding="utf-8"?>
-<w:document xmlns:wpc="http://schemas.microsoft.com/office/word/2010/wordprocessingCanvas" xmlns:cx="http://schemas.microsoft.com/office/drawing/2014/chartex" xmlns:cx1="http://schemas.microsoft.com/office/drawing/2015/9/8/chartex" xmlns:cx2="http://schemas.microsoft.com/office/drawing/2015/10/21/chartex" xmlns:cx3="http://schemas.microsoft.com/office/drawing/2016/5/9/chartex" xmlns:cx4="http://schemas.microsoft.com/office/drawing/2016/5/10/chartex" xmlns:cx5="http://schemas.microsoft.com/office/drawing/2016/5/11/chartex" xmlns:cx6="http://schemas.microsoft.com/office/drawing/2016/5/12/chartex" xmlns:cx7="http://schemas.microsoft.com/office/drawing/2016/5/13/chartex" xmlns:cx8="http://schemas.microsoft.com/office/drawing/2016/5/14/chartex" xmlns:mc="http://schemas.openxmlformats.org/markup-compatibility/2006" xmlns:aink="http://schemas.microsoft.com/office/drawing/2016/ink" xmlns:am3d="http://schemas.microsoft.com/office/drawing/2017/model3d" xmlns:o="urn:schemas-microsoft-com:office:office" xmlns:r="http://schemas.openxmlformats.org/officeDocument/2006/relationships" xmlns:m="http://schemas.openxmlformats.org/officeDocument/2006/math" xmlns:v="urn:schemas-microsoft-com:vml" xmlns:wp14="http://schemas.microsoft.com/office/word/2010/wordprocessingDrawing" xmlns:wp="http://schemas.openxmlformats.org/drawingml/2006/wordprocessingDrawing" xmlns:w10="urn:schemas-microsoft-com:office:word" xmlns:w="http://schemas.openxmlformats.org/wordprocessingml/2006/main" xmlns:w14="http://schemas.microsoft.com/office/word/2010/wordml" xmlns:w15="http://schemas.microsoft.com/office/word/2012/wordml" xmlns:w16cex="http://schemas.microsoft.com/office/word/2018/wordml/cex" xmlns:w16cid="http://schemas.microsoft.com/office/word/2016/wordml/cid" xmlns:w16="http://schemas.microsoft.com/office/word/2018/wordml" xmlns:w16se="http://schemas.microsoft.com/office/word/2015/wordml/symex" xmlns:wpg="http://schemas.microsoft.com/office/word/2010/wordprocessingGroup" xmlns:wpi="http://schemas.microsoft.com/office/word/2010/wordprocessingInk" xmlns:wne="http://schemas.microsoft.com/office/word/2006/wordml" xmlns:wps="http://schemas.microsoft.com/office/word/2010/wordprocessingShape" mc:Ignorable="w14 w15 w16se w16cid w16 w16cex wp14">
+<w:document xmlns:wpc="http://schemas.microsoft.com/office/word/2010/wordprocessingCanvas" xmlns:cx="http://schemas.microsoft.com/office/drawing/2014/chartex" xmlns:cx1="http://schemas.microsoft.com/office/drawing/2015/9/8/chartex" xmlns:cx2="http://schemas.microsoft.com/office/drawing/2015/10/21/chartex" xmlns:cx3="http://schemas.microsoft.com/office/drawing/2016/5/9/chartex" xmlns:cx4="http://schemas.microsoft.com/office/drawing/2016/5/10/chartex" xmlns:cx5="http://schemas.microsoft.com/office/drawing/2016/5/11/chartex" xmlns:cx6="http://schemas.microsoft.com/office/drawing/2016/5/12/chartex" xmlns:cx7="http://schemas.microsoft.com/office/drawing/2016/5/13/chartex" xmlns:cx8="http://schemas.microsoft.com/office/drawing/2016/5/14/chartex" xmlns:mc="http://schemas.openxmlformats.org/markup-compatibility/2006" xmlns:aink="http://schemas.microsoft.com/office/drawing/2016/ink" xmlns:am3d="http://schemas.microsoft.com/office/drawing/2017/model3d" xmlns:o="urn:schemas-microsoft-com:office:office" xmlns:r="http://schemas.openxmlformats.org/officeDocument/2006/relationships" xmlns:m="http://schemas.openxmlformats.org/officeDocument/2006/math" xmlns:v="urn:schemas-microsoft-com:vml" xmlns:wp14="http://schemas.microsoft.com/office/word/2010/wordprocessingDrawing" xmlns:wp="http://schemas.openxmlformats.org/drawingml/2006/wordprocessingDrawing" xmlns:w10="urn:schemas-microsoft-com:office:word" xmlns:w="http://schemas.openxmlformats.org/wordprocessingml/2006/main" xmlns:w14="http://schemas.microsoft.com/office/word/2010/wordml" xmlns:w15="http://schemas.microsoft.com/office/word/2012/wordml" xmlns:w16cid="http://schemas.microsoft.com/office/word/2016/wordml/cid" xmlns:w16se="http://schemas.microsoft.com/office/word/2015/wordml/symex" xmlns:wpg="http://schemas.microsoft.com/office/word/2010/wordprocessingGroup" xmlns:wpi="http://schemas.microsoft.com/office/word/2010/wordprocessingInk" xmlns:wne="http://schemas.microsoft.com/office/word/2006/wordml" xmlns:wps="http://schemas.microsoft.com/office/word/2010/wordprocessingShape" mc:Ignorable="w14 w15 w16se w16cid wp14">
   <w:body>
     <w:p>
       <w:pPr>
@@ -283,10 +283,48 @@
         <w:rPr>
           <w:b/>
           <w:bCs/>
+          <w:color w:val="FF0000"/>
           <w:sz w:val="32"/>
           <w:szCs w:val="32"/>
         </w:rPr>
-        <w:t>ỨNG DỤNG NGHIỆP VỤ BA TRONG DỰ ÁN HỆ THỐNG ĐỒNG BỘ DỮ LIỆU IRBOT CÔNG TY DƯỢC Q</w:t>
+        <w:t>PHÂN TÍCH NGHIỆP VỤ</w:t>
+      </w:r>
+      <w:r>
+        <w:rPr>
+          <w:b/>
+          <w:bCs/>
+          <w:color w:val="FF0000"/>
+          <w:sz w:val="32"/>
+          <w:szCs w:val="32"/>
+        </w:rPr>
+        <w:t xml:space="preserve"> </w:t>
+      </w:r>
+      <w:r>
+        <w:rPr>
+          <w:b/>
+          <w:bCs/>
+          <w:sz w:val="32"/>
+          <w:szCs w:val="32"/>
+        </w:rPr>
+        <w:t xml:space="preserve">HỆ THỐNG ĐỒNG BỘ </w:t>
+      </w:r>
+      <w:r>
+        <w:rPr>
+          <w:b/>
+          <w:bCs/>
+          <w:sz w:val="32"/>
+          <w:szCs w:val="32"/>
+        </w:rPr>
+        <w:br/>
+      </w:r>
+      <w:r>
+        <w:rPr>
+          <w:b/>
+          <w:bCs/>
+          <w:sz w:val="32"/>
+          <w:szCs w:val="32"/>
+        </w:rPr>
+        <w:t>DỮ LIỆU IRBOT CÔNG TY DƯỢC Q</w:t>
       </w:r>
       <w:r>
         <w:rPr>
@@ -668,7 +706,6 @@
           <w:szCs w:val="28"/>
           <w:lang w:val="fr-FR"/>
         </w:rPr>
-        <w:lastRenderedPageBreak/>
         <w:t>Đà Nẵng,</w:t>
       </w:r>
       <w:r>
@@ -1234,7 +1271,6 @@
           <w:b/>
           <w:u w:val="single"/>
         </w:rPr>
-        <w:lastRenderedPageBreak/>
         <w:t>Điểm</w:t>
       </w:r>
       <w:r>
@@ -1256,6 +1292,7 @@
         <w:ind w:left="720"/>
       </w:pPr>
       <w:r>
+        <w:lastRenderedPageBreak/>
         <w:tab/>
         <w:t>……….., n</w:t>
       </w:r>
@@ -6725,14 +6762,23 @@
     <w:p>
       <w:pPr>
         <w:ind w:firstLine="0"/>
-      </w:pPr>
-      <w:r>
-        <w:rPr>
+        <w:rPr>
+          <w:strike/>
+        </w:rPr>
+      </w:pPr>
+      <w:r>
+        <w:rPr>
+          <w:strike/>
+          <w:highlight w:val="yellow"/>
           <w:lang w:val="vi-VN"/>
         </w:rPr>
         <w:t>Tìm hiểu về tài liệu quy trình nghiệp vụ của công ty mình định triển khai (Flowchart, diễn tả bằng lời, Sơ đồ ngữ cảnh)</w:t>
       </w:r>
       <w:r>
+        <w:rPr>
+          <w:strike/>
+          <w:highlight w:val="yellow"/>
+        </w:rPr>
         <w:t>.</w:t>
       </w:r>
     </w:p>
@@ -7192,7 +7238,7 @@
               </wp:anchor>
             </w:drawing>
           </mc:Choice>
-          <mc:Fallback>
+          <mc:Fallback xmlns:w16="http://schemas.microsoft.com/office/word/2018/wordml" xmlns:w16cex="http://schemas.microsoft.com/office/word/2018/wordml/cex">
             <w:pict>
               <v:rect w14:anchorId="1C385CCF" id="Rectangle 8" o:spid="_x0000_s1026" style="position:absolute;margin-left:-1.1pt;margin-top:2.45pt;width:426.35pt;height:95.35pt;z-index:251659264;visibility:visible;mso-wrap-style:square;mso-wrap-distance-left:9pt;mso-wrap-distance-top:0;mso-wrap-distance-right:9pt;mso-wrap-distance-bottom:0;mso-position-horizontal:absolute;mso-position-horizontal-relative:text;mso-position-vertical:absolute;mso-position-vertical-relative:text;v-text-anchor:middle" o:gfxdata="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" filled="f" strokecolor="black [3213]" strokeweight="1.5pt"/>
             </w:pict>
@@ -7403,7 +7449,7 @@
               </wp:anchor>
             </w:drawing>
           </mc:Choice>
-          <mc:Fallback>
+          <mc:Fallback xmlns:w16="http://schemas.microsoft.com/office/word/2018/wordml" xmlns:w16cex="http://schemas.microsoft.com/office/word/2018/wordml/cex">
             <w:pict>
               <v:rect w14:anchorId="2C923782" id="Rectangle 10" o:spid="_x0000_s1026" style="position:absolute;margin-left:-1.1pt;margin-top:3.1pt;width:426.35pt;height:73.6pt;z-index:251660288;visibility:visible;mso-wrap-style:square;mso-wrap-distance-left:9pt;mso-wrap-distance-top:0;mso-wrap-distance-right:9pt;mso-wrap-distance-bottom:0;mso-position-horizontal:absolute;mso-position-horizontal-relative:text;mso-position-vertical:absolute;mso-position-vertical-relative:text;v-text-anchor:middle" o:gfxdata="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" filled="f" strokecolor="black [3213]" strokeweight="1pt"/>
             </w:pict>
@@ -7729,7 +7775,7 @@
               </wp:anchor>
             </w:drawing>
           </mc:Choice>
-          <mc:Fallback>
+          <mc:Fallback xmlns:w16="http://schemas.microsoft.com/office/word/2018/wordml" xmlns:w16cex="http://schemas.microsoft.com/office/word/2018/wordml/cex">
             <w:pict>
               <v:rect w14:anchorId="1AE04165" id="Rectangle 12" o:spid="_x0000_s1026" style="position:absolute;margin-left:.05pt;margin-top:.5pt;width:424.45pt;height:121.35pt;z-index:251661312;visibility:visible;mso-wrap-style:square;mso-wrap-distance-left:9pt;mso-wrap-distance-top:0;mso-wrap-distance-right:9pt;mso-wrap-distance-bottom:0;mso-position-horizontal:absolute;mso-position-horizontal-relative:text;mso-position-vertical:absolute;mso-position-vertical-relative:text;v-text-anchor:middle" o:gfxdata="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" filled="f" strokecolor="black [3213]" strokeweight="1pt"/>
             </w:pict>
@@ -7957,7 +8003,7 @@
               </wp:anchor>
             </w:drawing>
           </mc:Choice>
-          <mc:Fallback>
+          <mc:Fallback xmlns:w16="http://schemas.microsoft.com/office/word/2018/wordml" xmlns:w16cex="http://schemas.microsoft.com/office/word/2018/wordml/cex">
             <w:pict>
               <v:rect w14:anchorId="7B8C0115" id="Rectangle 14" o:spid="_x0000_s1026" style="position:absolute;margin-left:.05pt;margin-top:.4pt;width:425.2pt;height:123.7pt;z-index:251662336;visibility:visible;mso-wrap-style:square;mso-wrap-distance-left:9pt;mso-wrap-distance-top:0;mso-wrap-distance-right:9pt;mso-wrap-distance-bottom:0;mso-position-horizontal:absolute;mso-position-horizontal-relative:text;mso-position-vertical:absolute;mso-position-vertical-relative:text;v-text-anchor:middle" o:gfxdata="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" filled="f" strokecolor="black [3213]" strokeweight="1pt"/>
             </w:pict>
@@ -8578,31 +8624,43 @@
     <w:p>
       <w:pPr>
         <w:ind w:firstLine="0"/>
-      </w:pPr>
-    </w:p>
-    <w:p>
-      <w:pPr>
-        <w:ind w:firstLine="0"/>
-      </w:pPr>
-      <w:r>
-        <w:t>Sơ đồ use case tổng quát</w:t>
-      </w:r>
-    </w:p>
-    <w:p>
-      <w:pPr>
-        <w:ind w:firstLine="0"/>
-      </w:pPr>
-    </w:p>
-    <w:p>
-      <w:pPr>
-        <w:ind w:firstLine="0"/>
-      </w:pPr>
-      <w:r>
-        <w:t>7</w:t>
+        <w:rPr>
+          <w:color w:val="FF0000"/>
+        </w:rPr>
+      </w:pPr>
+      <w:r>
+        <w:rPr>
+          <w:color w:val="FF0000"/>
+        </w:rPr>
+        <w:t>Em chỉ cần tập trung vào phân tích nghiệp vụ của Robot là đủ, vì đề tài của em là phân tích nghiệp vụ của Robot chứ không phải toàn bộ hệ thống.</w:t>
       </w:r>
       <w:bookmarkStart w:id="32" w:name="_GoBack"/>
       <w:bookmarkEnd w:id="32"/>
-      <w:r>
+    </w:p>
+    <w:p>
+      <w:pPr>
+        <w:ind w:firstLine="0"/>
+      </w:pPr>
+      <w:r>
+        <w:t>Sơ đồ use case tổng quát</w:t>
+      </w:r>
+    </w:p>
+    <w:p>
+      <w:pPr>
+        <w:ind w:firstLine="0"/>
+      </w:pPr>
+    </w:p>
+    <w:p>
+      <w:pPr>
+        <w:ind w:firstLine="0"/>
+      </w:pPr>
+      <w:r>
+        <w:t>7</w:t>
+      </w:r>
+      <w:r>
+        <w:rPr>
+          <w:noProof/>
+        </w:rPr>
         <w:drawing>
           <wp:inline distT="0" distB="0" distL="0" distR="0" wp14:anchorId="024D7288" wp14:editId="0BF27F08">
             <wp:extent cx="5387687" cy="3601085"/>
@@ -8674,6 +8732,7 @@
         </w:numPr>
       </w:pPr>
       <w:r>
+        <w:lastRenderedPageBreak/>
         <w:t>Use case Hóa Đơn Bán Hàng</w:t>
       </w:r>
     </w:p>
@@ -8915,25 +8974,51 @@
       <w:r>
         <w:t xml:space="preserve">Bảng </w:t>
       </w:r>
-      <w:fldSimple w:instr=" STYLEREF 1 \s ">
-        <w:r>
-          <w:rPr>
-            <w:noProof/>
-          </w:rPr>
-          <w:t>4</w:t>
-        </w:r>
-      </w:fldSimple>
+      <w:r>
+        <w:fldChar w:fldCharType="begin"/>
+      </w:r>
+      <w:r>
+        <w:instrText xml:space="preserve"> STYLEREF 1 \s </w:instrText>
+      </w:r>
+      <w:r>
+        <w:fldChar w:fldCharType="separate"/>
+      </w:r>
+      <w:r>
+        <w:rPr>
+          <w:noProof/>
+        </w:rPr>
+        <w:t>4</w:t>
+      </w:r>
+      <w:r>
+        <w:rPr>
+          <w:noProof/>
+        </w:rPr>
+        <w:fldChar w:fldCharType="end"/>
+      </w:r>
       <w:r>
         <w:t>.</w:t>
       </w:r>
-      <w:fldSimple w:instr=" SEQ Bảng \* ARABIC \s 1 ">
-        <w:r>
-          <w:rPr>
-            <w:noProof/>
-          </w:rPr>
-          <w:t>1</w:t>
-        </w:r>
-      </w:fldSimple>
+      <w:r>
+        <w:fldChar w:fldCharType="begin"/>
+      </w:r>
+      <w:r>
+        <w:instrText xml:space="preserve"> SEQ Bảng \* ARABIC \s 1 </w:instrText>
+      </w:r>
+      <w:r>
+        <w:fldChar w:fldCharType="separate"/>
+      </w:r>
+      <w:r>
+        <w:rPr>
+          <w:noProof/>
+        </w:rPr>
+        <w:t>1</w:t>
+      </w:r>
+      <w:r>
+        <w:rPr>
+          <w:noProof/>
+        </w:rPr>
+        <w:fldChar w:fldCharType="end"/>
+      </w:r>
       <w:bookmarkEnd w:id="41"/>
       <w:r>
         <w:t xml:space="preserve"> Kiến trúc</w:t>
@@ -9194,25 +9279,51 @@
       <w:r>
         <w:t xml:space="preserve">Hình </w:t>
       </w:r>
-      <w:fldSimple w:instr=" STYLEREF 1 \s ">
-        <w:r>
-          <w:rPr>
-            <w:noProof/>
-          </w:rPr>
-          <w:t>4</w:t>
-        </w:r>
-      </w:fldSimple>
+      <w:r>
+        <w:fldChar w:fldCharType="begin"/>
+      </w:r>
+      <w:r>
+        <w:instrText xml:space="preserve"> STYLEREF 1 \s </w:instrText>
+      </w:r>
+      <w:r>
+        <w:fldChar w:fldCharType="separate"/>
+      </w:r>
+      <w:r>
+        <w:rPr>
+          <w:noProof/>
+        </w:rPr>
+        <w:t>4</w:t>
+      </w:r>
+      <w:r>
+        <w:rPr>
+          <w:noProof/>
+        </w:rPr>
+        <w:fldChar w:fldCharType="end"/>
+      </w:r>
       <w:r>
         <w:t>.</w:t>
       </w:r>
-      <w:fldSimple w:instr=" SEQ Hình \* ARABIC \s 1 ">
-        <w:r>
-          <w:rPr>
-            <w:noProof/>
-          </w:rPr>
-          <w:t>1</w:t>
-        </w:r>
-      </w:fldSimple>
+      <w:r>
+        <w:fldChar w:fldCharType="begin"/>
+      </w:r>
+      <w:r>
+        <w:instrText xml:space="preserve"> SEQ Hình \* ARABIC \s 1 </w:instrText>
+      </w:r>
+      <w:r>
+        <w:fldChar w:fldCharType="separate"/>
+      </w:r>
+      <w:r>
+        <w:rPr>
+          <w:noProof/>
+        </w:rPr>
+        <w:t>1</w:t>
+      </w:r>
+      <w:r>
+        <w:rPr>
+          <w:noProof/>
+        </w:rPr>
+        <w:fldChar w:fldCharType="end"/>
+      </w:r>
       <w:bookmarkEnd w:id="43"/>
       <w:r>
         <w:t xml:space="preserve"> </w:t>
@@ -9477,7 +9588,7 @@
 </file>
 
 <file path=word/endnotes.xml><?xml version="1.0" encoding="utf-8"?>
-<w:endnotes xmlns:wpc="http://schemas.microsoft.com/office/word/2010/wordprocessingCanvas" xmlns:cx="http://schemas.microsoft.com/office/drawing/2014/chartex" xmlns:cx1="http://schemas.microsoft.com/office/drawing/2015/9/8/chartex" xmlns:cx2="http://schemas.microsoft.com/office/drawing/2015/10/21/chartex" xmlns:cx3="http://schemas.microsoft.com/office/drawing/2016/5/9/chartex" xmlns:cx4="http://schemas.microsoft.com/office/drawing/2016/5/10/chartex" xmlns:cx5="http://schemas.microsoft.com/office/drawing/2016/5/11/chartex" xmlns:cx6="http://schemas.microsoft.com/office/drawing/2016/5/12/chartex" xmlns:cx7="http://schemas.microsoft.com/office/drawing/2016/5/13/chartex" xmlns:cx8="http://schemas.microsoft.com/office/drawing/2016/5/14/chartex" xmlns:mc="http://schemas.openxmlformats.org/markup-compatibility/2006" xmlns:aink="http://schemas.microsoft.com/office/drawing/2016/ink" xmlns:am3d="http://schemas.microsoft.com/office/drawing/2017/model3d" xmlns:o="urn:schemas-microsoft-com:office:office" xmlns:r="http://schemas.openxmlformats.org/officeDocument/2006/relationships" xmlns:m="http://schemas.openxmlformats.org/officeDocument/2006/math" xmlns:v="urn:schemas-microsoft-com:vml" xmlns:wp14="http://schemas.microsoft.com/office/word/2010/wordprocessingDrawing" xmlns:wp="http://schemas.openxmlformats.org/drawingml/2006/wordprocessingDrawing" xmlns:w10="urn:schemas-microsoft-com:office:word" xmlns:w="http://schemas.openxmlformats.org/wordprocessingml/2006/main" xmlns:w14="http://schemas.microsoft.com/office/word/2010/wordml" xmlns:w15="http://schemas.microsoft.com/office/word/2012/wordml" xmlns:w16cex="http://schemas.microsoft.com/office/word/2018/wordml/cex" xmlns:w16cid="http://schemas.microsoft.com/office/word/2016/wordml/cid" xmlns:w16="http://schemas.microsoft.com/office/word/2018/wordml" xmlns:w16se="http://schemas.microsoft.com/office/word/2015/wordml/symex" xmlns:wpg="http://schemas.microsoft.com/office/word/2010/wordprocessingGroup" xmlns:wpi="http://schemas.microsoft.com/office/word/2010/wordprocessingInk" xmlns:wne="http://schemas.microsoft.com/office/word/2006/wordml" xmlns:wps="http://schemas.microsoft.com/office/word/2010/wordprocessingShape" mc:Ignorable="w14 w15 w16se w16cid w16 w16cex wp14">
+<w:endnotes xmlns:wpc="http://schemas.microsoft.com/office/word/2010/wordprocessingCanvas" xmlns:cx="http://schemas.microsoft.com/office/drawing/2014/chartex" xmlns:cx1="http://schemas.microsoft.com/office/drawing/2015/9/8/chartex" xmlns:cx2="http://schemas.microsoft.com/office/drawing/2015/10/21/chartex" xmlns:cx3="http://schemas.microsoft.com/office/drawing/2016/5/9/chartex" xmlns:cx4="http://schemas.microsoft.com/office/drawing/2016/5/10/chartex" xmlns:cx5="http://schemas.microsoft.com/office/drawing/2016/5/11/chartex" xmlns:cx6="http://schemas.microsoft.com/office/drawing/2016/5/12/chartex" xmlns:cx7="http://schemas.microsoft.com/office/drawing/2016/5/13/chartex" xmlns:cx8="http://schemas.microsoft.com/office/drawing/2016/5/14/chartex" xmlns:mc="http://schemas.openxmlformats.org/markup-compatibility/2006" xmlns:aink="http://schemas.microsoft.com/office/drawing/2016/ink" xmlns:am3d="http://schemas.microsoft.com/office/drawing/2017/model3d" xmlns:o="urn:schemas-microsoft-com:office:office" xmlns:r="http://schemas.openxmlformats.org/officeDocument/2006/relationships" xmlns:m="http://schemas.openxmlformats.org/officeDocument/2006/math" xmlns:v="urn:schemas-microsoft-com:vml" xmlns:wp14="http://schemas.microsoft.com/office/word/2010/wordprocessingDrawing" xmlns:wp="http://schemas.openxmlformats.org/drawingml/2006/wordprocessingDrawing" xmlns:w10="urn:schemas-microsoft-com:office:word" xmlns:w="http://schemas.openxmlformats.org/wordprocessingml/2006/main" xmlns:w14="http://schemas.microsoft.com/office/word/2010/wordml" xmlns:w15="http://schemas.microsoft.com/office/word/2012/wordml" xmlns:w16cid="http://schemas.microsoft.com/office/word/2016/wordml/cid" xmlns:w16se="http://schemas.microsoft.com/office/word/2015/wordml/symex" xmlns:wpg="http://schemas.microsoft.com/office/word/2010/wordprocessingGroup" xmlns:wpi="http://schemas.microsoft.com/office/word/2010/wordprocessingInk" xmlns:wne="http://schemas.microsoft.com/office/word/2006/wordml" xmlns:wps="http://schemas.microsoft.com/office/word/2010/wordprocessingShape" mc:Ignorable="w14 w15 w16se w16cid wp14">
   <w:endnote w:type="separator" w:id="-1">
     <w:p>
       <w:r>
@@ -9502,7 +9613,7 @@
 </file>
 
 <file path=word/footer1.xml><?xml version="1.0" encoding="utf-8"?>
-<w:ftr xmlns:wpc="http://schemas.microsoft.com/office/word/2010/wordprocessingCanvas" xmlns:cx="http://schemas.microsoft.com/office/drawing/2014/chartex" xmlns:cx1="http://schemas.microsoft.com/office/drawing/2015/9/8/chartex" xmlns:cx2="http://schemas.microsoft.com/office/drawing/2015/10/21/chartex" xmlns:cx3="http://schemas.microsoft.com/office/drawing/2016/5/9/chartex" xmlns:cx4="http://schemas.microsoft.com/office/drawing/2016/5/10/chartex" xmlns:cx5="http://schemas.microsoft.com/office/drawing/2016/5/11/chartex" xmlns:cx6="http://schemas.microsoft.com/office/drawing/2016/5/12/chartex" xmlns:cx7="http://schemas.microsoft.com/office/drawing/2016/5/13/chartex" xmlns:cx8="http://schemas.microsoft.com/office/drawing/2016/5/14/chartex" xmlns:mc="http://schemas.openxmlformats.org/markup-compatibility/2006" xmlns:aink="http://schemas.microsoft.com/office/drawing/2016/ink" xmlns:am3d="http://schemas.microsoft.com/office/drawing/2017/model3d" xmlns:o="urn:schemas-microsoft-com:office:office" xmlns:r="http://schemas.openxmlformats.org/officeDocument/2006/relationships" xmlns:m="http://schemas.openxmlformats.org/officeDocument/2006/math" xmlns:v="urn:schemas-microsoft-com:vml" xmlns:wp14="http://schemas.microsoft.com/office/word/2010/wordprocessingDrawing" xmlns:wp="http://schemas.openxmlformats.org/drawingml/2006/wordprocessingDrawing" xmlns:w10="urn:schemas-microsoft-com:office:word" xmlns:w="http://schemas.openxmlformats.org/wordprocessingml/2006/main" xmlns:w14="http://schemas.microsoft.com/office/word/2010/wordml" xmlns:w15="http://schemas.microsoft.com/office/word/2012/wordml" xmlns:w16cex="http://schemas.microsoft.com/office/word/2018/wordml/cex" xmlns:w16cid="http://schemas.microsoft.com/office/word/2016/wordml/cid" xmlns:w16="http://schemas.microsoft.com/office/word/2018/wordml" xmlns:w16se="http://schemas.microsoft.com/office/word/2015/wordml/symex" xmlns:wpg="http://schemas.microsoft.com/office/word/2010/wordprocessingGroup" xmlns:wpi="http://schemas.microsoft.com/office/word/2010/wordprocessingInk" xmlns:wne="http://schemas.microsoft.com/office/word/2006/wordml" xmlns:wps="http://schemas.microsoft.com/office/word/2010/wordprocessingShape" mc:Ignorable="w14 w15 w16se w16cid w16 w16cex wp14">
+<w:ftr xmlns:wpc="http://schemas.microsoft.com/office/word/2010/wordprocessingCanvas" xmlns:cx="http://schemas.microsoft.com/office/drawing/2014/chartex" xmlns:cx1="http://schemas.microsoft.com/office/drawing/2015/9/8/chartex" xmlns:cx2="http://schemas.microsoft.com/office/drawing/2015/10/21/chartex" xmlns:cx3="http://schemas.microsoft.com/office/drawing/2016/5/9/chartex" xmlns:cx4="http://schemas.microsoft.com/office/drawing/2016/5/10/chartex" xmlns:cx5="http://schemas.microsoft.com/office/drawing/2016/5/11/chartex" xmlns:cx6="http://schemas.microsoft.com/office/drawing/2016/5/12/chartex" xmlns:cx7="http://schemas.microsoft.com/office/drawing/2016/5/13/chartex" xmlns:cx8="http://schemas.microsoft.com/office/drawing/2016/5/14/chartex" xmlns:mc="http://schemas.openxmlformats.org/markup-compatibility/2006" xmlns:aink="http://schemas.microsoft.com/office/drawing/2016/ink" xmlns:am3d="http://schemas.microsoft.com/office/drawing/2017/model3d" xmlns:o="urn:schemas-microsoft-com:office:office" xmlns:r="http://schemas.openxmlformats.org/officeDocument/2006/relationships" xmlns:m="http://schemas.openxmlformats.org/officeDocument/2006/math" xmlns:v="urn:schemas-microsoft-com:vml" xmlns:wp14="http://schemas.microsoft.com/office/word/2010/wordprocessingDrawing" xmlns:wp="http://schemas.openxmlformats.org/drawingml/2006/wordprocessingDrawing" xmlns:w10="urn:schemas-microsoft-com:office:word" xmlns:w="http://schemas.openxmlformats.org/wordprocessingml/2006/main" xmlns:w14="http://schemas.microsoft.com/office/word/2010/wordml" xmlns:w15="http://schemas.microsoft.com/office/word/2012/wordml" xmlns:w16cid="http://schemas.microsoft.com/office/word/2016/wordml/cid" xmlns:w16se="http://schemas.microsoft.com/office/word/2015/wordml/symex" xmlns:wpg="http://schemas.microsoft.com/office/word/2010/wordprocessingGroup" xmlns:wpi="http://schemas.microsoft.com/office/word/2010/wordprocessingInk" xmlns:wne="http://schemas.microsoft.com/office/word/2006/wordml" xmlns:wps="http://schemas.microsoft.com/office/word/2010/wordprocessingShape" mc:Ignorable="w14 w15 w16se w16cid wp14">
   <w:p>
     <w:pPr>
       <w:pStyle w:val="Footer"/>
@@ -9516,7 +9627,7 @@
 </file>
 
 <file path=word/footer2.xml><?xml version="1.0" encoding="utf-8"?>
-<w:ftr xmlns:wpc="http://schemas.microsoft.com/office/word/2010/wordprocessingCanvas" xmlns:cx="http://schemas.microsoft.com/office/drawing/2014/chartex" xmlns:cx1="http://schemas.microsoft.com/office/drawing/2015/9/8/chartex" xmlns:cx2="http://schemas.microsoft.com/office/drawing/2015/10/21/chartex" xmlns:cx3="http://schemas.microsoft.com/office/drawing/2016/5/9/chartex" xmlns:cx4="http://schemas.microsoft.com/office/drawing/2016/5/10/chartex" xmlns:cx5="http://schemas.microsoft.com/office/drawing/2016/5/11/chartex" xmlns:cx6="http://schemas.microsoft.com/office/drawing/2016/5/12/chartex" xmlns:cx7="http://schemas.microsoft.com/office/drawing/2016/5/13/chartex" xmlns:cx8="http://schemas.microsoft.com/office/drawing/2016/5/14/chartex" xmlns:mc="http://schemas.openxmlformats.org/markup-compatibility/2006" xmlns:aink="http://schemas.microsoft.com/office/drawing/2016/ink" xmlns:am3d="http://schemas.microsoft.com/office/drawing/2017/model3d" xmlns:o="urn:schemas-microsoft-com:office:office" xmlns:r="http://schemas.openxmlformats.org/officeDocument/2006/relationships" xmlns:m="http://schemas.openxmlformats.org/officeDocument/2006/math" xmlns:v="urn:schemas-microsoft-com:vml" xmlns:wp14="http://schemas.microsoft.com/office/word/2010/wordprocessingDrawing" xmlns:wp="http://schemas.openxmlformats.org/drawingml/2006/wordprocessingDrawing" xmlns:w10="urn:schemas-microsoft-com:office:word" xmlns:w="http://schemas.openxmlformats.org/wordprocessingml/2006/main" xmlns:w14="http://schemas.microsoft.com/office/word/2010/wordml" xmlns:w15="http://schemas.microsoft.com/office/word/2012/wordml" xmlns:w16cex="http://schemas.microsoft.com/office/word/2018/wordml/cex" xmlns:w16cid="http://schemas.microsoft.com/office/word/2016/wordml/cid" xmlns:w16="http://schemas.microsoft.com/office/word/2018/wordml" xmlns:w16se="http://schemas.microsoft.com/office/word/2015/wordml/symex" xmlns:wpg="http://schemas.microsoft.com/office/word/2010/wordprocessingGroup" xmlns:wpi="http://schemas.microsoft.com/office/word/2010/wordprocessingInk" xmlns:wne="http://schemas.microsoft.com/office/word/2006/wordml" xmlns:wps="http://schemas.microsoft.com/office/word/2010/wordprocessingShape" mc:Ignorable="w14 w15 w16se w16cid w16 w16cex wp14">
+<w:ftr xmlns:wpc="http://schemas.microsoft.com/office/word/2010/wordprocessingCanvas" xmlns:cx="http://schemas.microsoft.com/office/drawing/2014/chartex" xmlns:cx1="http://schemas.microsoft.com/office/drawing/2015/9/8/chartex" xmlns:cx2="http://schemas.microsoft.com/office/drawing/2015/10/21/chartex" xmlns:cx3="http://schemas.microsoft.com/office/drawing/2016/5/9/chartex" xmlns:cx4="http://schemas.microsoft.com/office/drawing/2016/5/10/chartex" xmlns:cx5="http://schemas.microsoft.com/office/drawing/2016/5/11/chartex" xmlns:cx6="http://schemas.microsoft.com/office/drawing/2016/5/12/chartex" xmlns:cx7="http://schemas.microsoft.com/office/drawing/2016/5/13/chartex" xmlns:cx8="http://schemas.microsoft.com/office/drawing/2016/5/14/chartex" xmlns:mc="http://schemas.openxmlformats.org/markup-compatibility/2006" xmlns:aink="http://schemas.microsoft.com/office/drawing/2016/ink" xmlns:am3d="http://schemas.microsoft.com/office/drawing/2017/model3d" xmlns:o="urn:schemas-microsoft-com:office:office" xmlns:r="http://schemas.openxmlformats.org/officeDocument/2006/relationships" xmlns:m="http://schemas.openxmlformats.org/officeDocument/2006/math" xmlns:v="urn:schemas-microsoft-com:vml" xmlns:wp14="http://schemas.microsoft.com/office/word/2010/wordprocessingDrawing" xmlns:wp="http://schemas.openxmlformats.org/drawingml/2006/wordprocessingDrawing" xmlns:w10="urn:schemas-microsoft-com:office:word" xmlns:w="http://schemas.openxmlformats.org/wordprocessingml/2006/main" xmlns:w14="http://schemas.microsoft.com/office/word/2010/wordml" xmlns:w15="http://schemas.microsoft.com/office/word/2012/wordml" xmlns:w16cid="http://schemas.microsoft.com/office/word/2016/wordml/cid" xmlns:w16se="http://schemas.microsoft.com/office/word/2015/wordml/symex" xmlns:wpg="http://schemas.microsoft.com/office/word/2010/wordprocessingGroup" xmlns:wpi="http://schemas.microsoft.com/office/word/2010/wordprocessingInk" xmlns:wne="http://schemas.microsoft.com/office/word/2006/wordml" xmlns:wps="http://schemas.microsoft.com/office/word/2010/wordprocessingShape" mc:Ignorable="w14 w15 w16se w16cid wp14">
   <w:sdt>
     <w:sdtPr>
       <w:id w:val="2028130989"/>
@@ -9564,7 +9675,7 @@
 </file>
 
 <file path=word/footnotes.xml><?xml version="1.0" encoding="utf-8"?>
-<w:footnotes xmlns:wpc="http://schemas.microsoft.com/office/word/2010/wordprocessingCanvas" xmlns:cx="http://schemas.microsoft.com/office/drawing/2014/chartex" xmlns:cx1="http://schemas.microsoft.com/office/drawing/2015/9/8/chartex" xmlns:cx2="http://schemas.microsoft.com/office/drawing/2015/10/21/chartex" xmlns:cx3="http://schemas.microsoft.com/office/drawing/2016/5/9/chartex" xmlns:cx4="http://schemas.microsoft.com/office/drawing/2016/5/10/chartex" xmlns:cx5="http://schemas.microsoft.com/office/drawing/2016/5/11/chartex" xmlns:cx6="http://schemas.microsoft.com/office/drawing/2016/5/12/chartex" xmlns:cx7="http://schemas.microsoft.com/office/drawing/2016/5/13/chartex" xmlns:cx8="http://schemas.microsoft.com/office/drawing/2016/5/14/chartex" xmlns:mc="http://schemas.openxmlformats.org/markup-compatibility/2006" xmlns:aink="http://schemas.microsoft.com/office/drawing/2016/ink" xmlns:am3d="http://schemas.microsoft.com/office/drawing/2017/model3d" xmlns:o="urn:schemas-microsoft-com:office:office" xmlns:r="http://schemas.openxmlformats.org/officeDocument/2006/relationships" xmlns:m="http://schemas.openxmlformats.org/officeDocument/2006/math" xmlns:v="urn:schemas-microsoft-com:vml" xmlns:wp14="http://schemas.microsoft.com/office/word/2010/wordprocessingDrawing" xmlns:wp="http://schemas.openxmlformats.org/drawingml/2006/wordprocessingDrawing" xmlns:w10="urn:schemas-microsoft-com:office:word" xmlns:w="http://schemas.openxmlformats.org/wordprocessingml/2006/main" xmlns:w14="http://schemas.microsoft.com/office/word/2010/wordml" xmlns:w15="http://schemas.microsoft.com/office/word/2012/wordml" xmlns:w16cex="http://schemas.microsoft.com/office/word/2018/wordml/cex" xmlns:w16cid="http://schemas.microsoft.com/office/word/2016/wordml/cid" xmlns:w16="http://schemas.microsoft.com/office/word/2018/wordml" xmlns:w16se="http://schemas.microsoft.com/office/word/2015/wordml/symex" xmlns:wpg="http://schemas.microsoft.com/office/word/2010/wordprocessingGroup" xmlns:wpi="http://schemas.microsoft.com/office/word/2010/wordprocessingInk" xmlns:wne="http://schemas.microsoft.com/office/word/2006/wordml" xmlns:wps="http://schemas.microsoft.com/office/word/2010/wordprocessingShape" mc:Ignorable="w14 w15 w16se w16cid w16 w16cex wp14">
+<w:footnotes xmlns:wpc="http://schemas.microsoft.com/office/word/2010/wordprocessingCanvas" xmlns:cx="http://schemas.microsoft.com/office/drawing/2014/chartex" xmlns:cx1="http://schemas.microsoft.com/office/drawing/2015/9/8/chartex" xmlns:cx2="http://schemas.microsoft.com/office/drawing/2015/10/21/chartex" xmlns:cx3="http://schemas.microsoft.com/office/drawing/2016/5/9/chartex" xmlns:cx4="http://schemas.microsoft.com/office/drawing/2016/5/10/chartex" xmlns:cx5="http://schemas.microsoft.com/office/drawing/2016/5/11/chartex" xmlns:cx6="http://schemas.microsoft.com/office/drawing/2016/5/12/chartex" xmlns:cx7="http://schemas.microsoft.com/office/drawing/2016/5/13/chartex" xmlns:cx8="http://schemas.microsoft.com/office/drawing/2016/5/14/chartex" xmlns:mc="http://schemas.openxmlformats.org/markup-compatibility/2006" xmlns:aink="http://schemas.microsoft.com/office/drawing/2016/ink" xmlns:am3d="http://schemas.microsoft.com/office/drawing/2017/model3d" xmlns:o="urn:schemas-microsoft-com:office:office" xmlns:r="http://schemas.openxmlformats.org/officeDocument/2006/relationships" xmlns:m="http://schemas.openxmlformats.org/officeDocument/2006/math" xmlns:v="urn:schemas-microsoft-com:vml" xmlns:wp14="http://schemas.microsoft.com/office/word/2010/wordprocessingDrawing" xmlns:wp="http://schemas.openxmlformats.org/drawingml/2006/wordprocessingDrawing" xmlns:w10="urn:schemas-microsoft-com:office:word" xmlns:w="http://schemas.openxmlformats.org/wordprocessingml/2006/main" xmlns:w14="http://schemas.microsoft.com/office/word/2010/wordml" xmlns:w15="http://schemas.microsoft.com/office/word/2012/wordml" xmlns:w16cid="http://schemas.microsoft.com/office/word/2016/wordml/cid" xmlns:w16se="http://schemas.microsoft.com/office/word/2015/wordml/symex" xmlns:wpg="http://schemas.microsoft.com/office/word/2010/wordprocessingGroup" xmlns:wpi="http://schemas.microsoft.com/office/word/2010/wordprocessingInk" xmlns:wne="http://schemas.microsoft.com/office/word/2006/wordml" xmlns:wps="http://schemas.microsoft.com/office/word/2010/wordprocessingShape" mc:Ignorable="w14 w15 w16se w16cid wp14">
   <w:footnote w:type="separator" w:id="-1">
     <w:p>
       <w:r>
@@ -9586,7 +9697,7 @@
 </file>
 
 <file path=word/header1.xml><?xml version="1.0" encoding="utf-8"?>
-<w:hdr xmlns:wpc="http://schemas.microsoft.com/office/word/2010/wordprocessingCanvas" xmlns:cx="http://schemas.microsoft.com/office/drawing/2014/chartex" xmlns:cx1="http://schemas.microsoft.com/office/drawing/2015/9/8/chartex" xmlns:cx2="http://schemas.microsoft.com/office/drawing/2015/10/21/chartex" xmlns:cx3="http://schemas.microsoft.com/office/drawing/2016/5/9/chartex" xmlns:cx4="http://schemas.microsoft.com/office/drawing/2016/5/10/chartex" xmlns:cx5="http://schemas.microsoft.com/office/drawing/2016/5/11/chartex" xmlns:cx6="http://schemas.microsoft.com/office/drawing/2016/5/12/chartex" xmlns:cx7="http://schemas.microsoft.com/office/drawing/2016/5/13/chartex" xmlns:cx8="http://schemas.microsoft.com/office/drawing/2016/5/14/chartex" xmlns:mc="http://schemas.openxmlformats.org/markup-compatibility/2006" xmlns:aink="http://schemas.microsoft.com/office/drawing/2016/ink" xmlns:am3d="http://schemas.microsoft.com/office/drawing/2017/model3d" xmlns:o="urn:schemas-microsoft-com:office:office" xmlns:r="http://schemas.openxmlformats.org/officeDocument/2006/relationships" xmlns:m="http://schemas.openxmlformats.org/officeDocument/2006/math" xmlns:v="urn:schemas-microsoft-com:vml" xmlns:wp14="http://schemas.microsoft.com/office/word/2010/wordprocessingDrawing" xmlns:wp="http://schemas.openxmlformats.org/drawingml/2006/wordprocessingDrawing" xmlns:w10="urn:schemas-microsoft-com:office:word" xmlns:w="http://schemas.openxmlformats.org/wordprocessingml/2006/main" xmlns:w14="http://schemas.microsoft.com/office/word/2010/wordml" xmlns:w15="http://schemas.microsoft.com/office/word/2012/wordml" xmlns:w16cex="http://schemas.microsoft.com/office/word/2018/wordml/cex" xmlns:w16cid="http://schemas.microsoft.com/office/word/2016/wordml/cid" xmlns:w16="http://schemas.microsoft.com/office/word/2018/wordml" xmlns:w16se="http://schemas.microsoft.com/office/word/2015/wordml/symex" xmlns:wpg="http://schemas.microsoft.com/office/word/2010/wordprocessingGroup" xmlns:wpi="http://schemas.microsoft.com/office/word/2010/wordprocessingInk" xmlns:wne="http://schemas.microsoft.com/office/word/2006/wordml" xmlns:wps="http://schemas.microsoft.com/office/word/2010/wordprocessingShape" mc:Ignorable="w14 w15 w16se w16cid w16 w16cex wp14">
+<w:hdr xmlns:wpc="http://schemas.microsoft.com/office/word/2010/wordprocessingCanvas" xmlns:cx="http://schemas.microsoft.com/office/drawing/2014/chartex" xmlns:cx1="http://schemas.microsoft.com/office/drawing/2015/9/8/chartex" xmlns:cx2="http://schemas.microsoft.com/office/drawing/2015/10/21/chartex" xmlns:cx3="http://schemas.microsoft.com/office/drawing/2016/5/9/chartex" xmlns:cx4="http://schemas.microsoft.com/office/drawing/2016/5/10/chartex" xmlns:cx5="http://schemas.microsoft.com/office/drawing/2016/5/11/chartex" xmlns:cx6="http://schemas.microsoft.com/office/drawing/2016/5/12/chartex" xmlns:cx7="http://schemas.microsoft.com/office/drawing/2016/5/13/chartex" xmlns:cx8="http://schemas.microsoft.com/office/drawing/2016/5/14/chartex" xmlns:mc="http://schemas.openxmlformats.org/markup-compatibility/2006" xmlns:aink="http://schemas.microsoft.com/office/drawing/2016/ink" xmlns:am3d="http://schemas.microsoft.com/office/drawing/2017/model3d" xmlns:o="urn:schemas-microsoft-com:office:office" xmlns:r="http://schemas.openxmlformats.org/officeDocument/2006/relationships" xmlns:m="http://schemas.openxmlformats.org/officeDocument/2006/math" xmlns:v="urn:schemas-microsoft-com:vml" xmlns:wp14="http://schemas.microsoft.com/office/word/2010/wordprocessingDrawing" xmlns:wp="http://schemas.openxmlformats.org/drawingml/2006/wordprocessingDrawing" xmlns:w10="urn:schemas-microsoft-com:office:word" xmlns:w="http://schemas.openxmlformats.org/wordprocessingml/2006/main" xmlns:w14="http://schemas.microsoft.com/office/word/2010/wordml" xmlns:w15="http://schemas.microsoft.com/office/word/2012/wordml" xmlns:w16cid="http://schemas.microsoft.com/office/word/2016/wordml/cid" xmlns:w16se="http://schemas.microsoft.com/office/word/2015/wordml/symex" xmlns:wpg="http://schemas.microsoft.com/office/word/2010/wordprocessingGroup" xmlns:wpi="http://schemas.microsoft.com/office/word/2010/wordprocessingInk" xmlns:wne="http://schemas.microsoft.com/office/word/2006/wordml" xmlns:wps="http://schemas.microsoft.com/office/word/2010/wordprocessingShape" mc:Ignorable="w14 w15 w16se w16cid wp14">
   <w:p>
     <w:pPr>
       <w:pStyle w:val="Header"/>
@@ -9626,7 +9737,7 @@
 </file>
 
 <file path=word/header2.xml><?xml version="1.0" encoding="utf-8"?>
-<w:hdr xmlns:wpc="http://schemas.microsoft.com/office/word/2010/wordprocessingCanvas" xmlns:cx="http://schemas.microsoft.com/office/drawing/2014/chartex" xmlns:cx1="http://schemas.microsoft.com/office/drawing/2015/9/8/chartex" xmlns:cx2="http://schemas.microsoft.com/office/drawing/2015/10/21/chartex" xmlns:cx3="http://schemas.microsoft.com/office/drawing/2016/5/9/chartex" xmlns:cx4="http://schemas.microsoft.com/office/drawing/2016/5/10/chartex" xmlns:cx5="http://schemas.microsoft.com/office/drawing/2016/5/11/chartex" xmlns:cx6="http://schemas.microsoft.com/office/drawing/2016/5/12/chartex" xmlns:cx7="http://schemas.microsoft.com/office/drawing/2016/5/13/chartex" xmlns:cx8="http://schemas.microsoft.com/office/drawing/2016/5/14/chartex" xmlns:mc="http://schemas.openxmlformats.org/markup-compatibility/2006" xmlns:aink="http://schemas.microsoft.com/office/drawing/2016/ink" xmlns:am3d="http://schemas.microsoft.com/office/drawing/2017/model3d" xmlns:o="urn:schemas-microsoft-com:office:office" xmlns:r="http://schemas.openxmlformats.org/officeDocument/2006/relationships" xmlns:m="http://schemas.openxmlformats.org/officeDocument/2006/math" xmlns:v="urn:schemas-microsoft-com:vml" xmlns:wp14="http://schemas.microsoft.com/office/word/2010/wordprocessingDrawing" xmlns:wp="http://schemas.openxmlformats.org/drawingml/2006/wordprocessingDrawing" xmlns:w10="urn:schemas-microsoft-com:office:word" xmlns:w="http://schemas.openxmlformats.org/wordprocessingml/2006/main" xmlns:w14="http://schemas.microsoft.com/office/word/2010/wordml" xmlns:w15="http://schemas.microsoft.com/office/word/2012/wordml" xmlns:w16cex="http://schemas.microsoft.com/office/word/2018/wordml/cex" xmlns:w16cid="http://schemas.microsoft.com/office/word/2016/wordml/cid" xmlns:w16="http://schemas.microsoft.com/office/word/2018/wordml" xmlns:w16se="http://schemas.microsoft.com/office/word/2015/wordml/symex" xmlns:wpg="http://schemas.microsoft.com/office/word/2010/wordprocessingGroup" xmlns:wpi="http://schemas.microsoft.com/office/word/2010/wordprocessingInk" xmlns:wne="http://schemas.microsoft.com/office/word/2006/wordml" xmlns:wps="http://schemas.microsoft.com/office/word/2010/wordprocessingShape" mc:Ignorable="w14 w15 w16se w16cid w16 w16cex wp14">
+<w:hdr xmlns:wpc="http://schemas.microsoft.com/office/word/2010/wordprocessingCanvas" xmlns:cx="http://schemas.microsoft.com/office/drawing/2014/chartex" xmlns:cx1="http://schemas.microsoft.com/office/drawing/2015/9/8/chartex" xmlns:cx2="http://schemas.microsoft.com/office/drawing/2015/10/21/chartex" xmlns:cx3="http://schemas.microsoft.com/office/drawing/2016/5/9/chartex" xmlns:cx4="http://schemas.microsoft.com/office/drawing/2016/5/10/chartex" xmlns:cx5="http://schemas.microsoft.com/office/drawing/2016/5/11/chartex" xmlns:cx6="http://schemas.microsoft.com/office/drawing/2016/5/12/chartex" xmlns:cx7="http://schemas.microsoft.com/office/drawing/2016/5/13/chartex" xmlns:cx8="http://schemas.microsoft.com/office/drawing/2016/5/14/chartex" xmlns:mc="http://schemas.openxmlformats.org/markup-compatibility/2006" xmlns:aink="http://schemas.microsoft.com/office/drawing/2016/ink" xmlns:am3d="http://schemas.microsoft.com/office/drawing/2017/model3d" xmlns:o="urn:schemas-microsoft-com:office:office" xmlns:r="http://schemas.openxmlformats.org/officeDocument/2006/relationships" xmlns:m="http://schemas.openxmlformats.org/officeDocument/2006/math" xmlns:v="urn:schemas-microsoft-com:vml" xmlns:wp14="http://schemas.microsoft.com/office/word/2010/wordprocessingDrawing" xmlns:wp="http://schemas.openxmlformats.org/drawingml/2006/wordprocessingDrawing" xmlns:w10="urn:schemas-microsoft-com:office:word" xmlns:w="http://schemas.openxmlformats.org/wordprocessingml/2006/main" xmlns:w14="http://schemas.microsoft.com/office/word/2010/wordml" xmlns:w15="http://schemas.microsoft.com/office/word/2012/wordml" xmlns:w16cid="http://schemas.microsoft.com/office/word/2016/wordml/cid" xmlns:w16se="http://schemas.microsoft.com/office/word/2015/wordml/symex" xmlns:wpg="http://schemas.microsoft.com/office/word/2010/wordprocessingGroup" xmlns:wpi="http://schemas.microsoft.com/office/word/2010/wordprocessingInk" xmlns:wne="http://schemas.microsoft.com/office/word/2006/wordml" xmlns:wps="http://schemas.microsoft.com/office/word/2010/wordprocessingShape" mc:Ignorable="w14 w15 w16se w16cid wp14">
   <w:p>
     <w:pPr>
       <w:pStyle w:val="Header"/>
@@ -9666,7 +9777,7 @@
 </file>
 
 <file path=word/header3.xml><?xml version="1.0" encoding="utf-8"?>
-<w:hdr xmlns:wpc="http://schemas.microsoft.com/office/word/2010/wordprocessingCanvas" xmlns:cx="http://schemas.microsoft.com/office/drawing/2014/chartex" xmlns:cx1="http://schemas.microsoft.com/office/drawing/2015/9/8/chartex" xmlns:cx2="http://schemas.microsoft.com/office/drawing/2015/10/21/chartex" xmlns:cx3="http://schemas.microsoft.com/office/drawing/2016/5/9/chartex" xmlns:cx4="http://schemas.microsoft.com/office/drawing/2016/5/10/chartex" xmlns:cx5="http://schemas.microsoft.com/office/drawing/2016/5/11/chartex" xmlns:cx6="http://schemas.microsoft.com/office/drawing/2016/5/12/chartex" xmlns:cx7="http://schemas.microsoft.com/office/drawing/2016/5/13/chartex" xmlns:cx8="http://schemas.microsoft.com/office/drawing/2016/5/14/chartex" xmlns:mc="http://schemas.openxmlformats.org/markup-compatibility/2006" xmlns:aink="http://schemas.microsoft.com/office/drawing/2016/ink" xmlns:am3d="http://schemas.microsoft.com/office/drawing/2017/model3d" xmlns:o="urn:schemas-microsoft-com:office:office" xmlns:r="http://schemas.openxmlformats.org/officeDocument/2006/relationships" xmlns:m="http://schemas.openxmlformats.org/officeDocument/2006/math" xmlns:v="urn:schemas-microsoft-com:vml" xmlns:wp14="http://schemas.microsoft.com/office/word/2010/wordprocessingDrawing" xmlns:wp="http://schemas.openxmlformats.org/drawingml/2006/wordprocessingDrawing" xmlns:w10="urn:schemas-microsoft-com:office:word" xmlns:w="http://schemas.openxmlformats.org/wordprocessingml/2006/main" xmlns:w14="http://schemas.microsoft.com/office/word/2010/wordml" xmlns:w15="http://schemas.microsoft.com/office/word/2012/wordml" xmlns:w16cex="http://schemas.microsoft.com/office/word/2018/wordml/cex" xmlns:w16cid="http://schemas.microsoft.com/office/word/2016/wordml/cid" xmlns:w16="http://schemas.microsoft.com/office/word/2018/wordml" xmlns:w16se="http://schemas.microsoft.com/office/word/2015/wordml/symex" xmlns:wpg="http://schemas.microsoft.com/office/word/2010/wordprocessingGroup" xmlns:wpi="http://schemas.microsoft.com/office/word/2010/wordprocessingInk" xmlns:wne="http://schemas.microsoft.com/office/word/2006/wordml" xmlns:wps="http://schemas.microsoft.com/office/word/2010/wordprocessingShape" mc:Ignorable="w14 w15 w16se w16cid w16 w16cex wp14">
+<w:hdr xmlns:wpc="http://schemas.microsoft.com/office/word/2010/wordprocessingCanvas" xmlns:cx="http://schemas.microsoft.com/office/drawing/2014/chartex" xmlns:cx1="http://schemas.microsoft.com/office/drawing/2015/9/8/chartex" xmlns:cx2="http://schemas.microsoft.com/office/drawing/2015/10/21/chartex" xmlns:cx3="http://schemas.microsoft.com/office/drawing/2016/5/9/chartex" xmlns:cx4="http://schemas.microsoft.com/office/drawing/2016/5/10/chartex" xmlns:cx5="http://schemas.microsoft.com/office/drawing/2016/5/11/chartex" xmlns:cx6="http://schemas.microsoft.com/office/drawing/2016/5/12/chartex" xmlns:cx7="http://schemas.microsoft.com/office/drawing/2016/5/13/chartex" xmlns:cx8="http://schemas.microsoft.com/office/drawing/2016/5/14/chartex" xmlns:mc="http://schemas.openxmlformats.org/markup-compatibility/2006" xmlns:aink="http://schemas.microsoft.com/office/drawing/2016/ink" xmlns:am3d="http://schemas.microsoft.com/office/drawing/2017/model3d" xmlns:o="urn:schemas-microsoft-com:office:office" xmlns:r="http://schemas.openxmlformats.org/officeDocument/2006/relationships" xmlns:m="http://schemas.openxmlformats.org/officeDocument/2006/math" xmlns:v="urn:schemas-microsoft-com:vml" xmlns:wp14="http://schemas.microsoft.com/office/word/2010/wordprocessingDrawing" xmlns:wp="http://schemas.openxmlformats.org/drawingml/2006/wordprocessingDrawing" xmlns:w10="urn:schemas-microsoft-com:office:word" xmlns:w="http://schemas.openxmlformats.org/wordprocessingml/2006/main" xmlns:w14="http://schemas.microsoft.com/office/word/2010/wordml" xmlns:w15="http://schemas.microsoft.com/office/word/2012/wordml" xmlns:w16cid="http://schemas.microsoft.com/office/word/2016/wordml/cid" xmlns:w16se="http://schemas.microsoft.com/office/word/2015/wordml/symex" xmlns:wpg="http://schemas.microsoft.com/office/word/2010/wordprocessingGroup" xmlns:wpi="http://schemas.microsoft.com/office/word/2010/wordprocessingInk" xmlns:wne="http://schemas.microsoft.com/office/word/2006/wordml" xmlns:wps="http://schemas.microsoft.com/office/word/2010/wordprocessingShape" mc:Ignorable="w14 w15 w16se w16cid wp14">
   <w:p>
     <w:pPr>
       <w:pStyle w:val="Header"/>
@@ -9706,7 +9817,7 @@
 </file>
 
 <file path=word/header4.xml><?xml version="1.0" encoding="utf-8"?>
-<w:hdr xmlns:wpc="http://schemas.microsoft.com/office/word/2010/wordprocessingCanvas" xmlns:cx="http://schemas.microsoft.com/office/drawing/2014/chartex" xmlns:cx1="http://schemas.microsoft.com/office/drawing/2015/9/8/chartex" xmlns:cx2="http://schemas.microsoft.com/office/drawing/2015/10/21/chartex" xmlns:cx3="http://schemas.microsoft.com/office/drawing/2016/5/9/chartex" xmlns:cx4="http://schemas.microsoft.com/office/drawing/2016/5/10/chartex" xmlns:cx5="http://schemas.microsoft.com/office/drawing/2016/5/11/chartex" xmlns:cx6="http://schemas.microsoft.com/office/drawing/2016/5/12/chartex" xmlns:cx7="http://schemas.microsoft.com/office/drawing/2016/5/13/chartex" xmlns:cx8="http://schemas.microsoft.com/office/drawing/2016/5/14/chartex" xmlns:mc="http://schemas.openxmlformats.org/markup-compatibility/2006" xmlns:aink="http://schemas.microsoft.com/office/drawing/2016/ink" xmlns:am3d="http://schemas.microsoft.com/office/drawing/2017/model3d" xmlns:o="urn:schemas-microsoft-com:office:office" xmlns:r="http://schemas.openxmlformats.org/officeDocument/2006/relationships" xmlns:m="http://schemas.openxmlformats.org/officeDocument/2006/math" xmlns:v="urn:schemas-microsoft-com:vml" xmlns:wp14="http://schemas.microsoft.com/office/word/2010/wordprocessingDrawing" xmlns:wp="http://schemas.openxmlformats.org/drawingml/2006/wordprocessingDrawing" xmlns:w10="urn:schemas-microsoft-com:office:word" xmlns:w="http://schemas.openxmlformats.org/wordprocessingml/2006/main" xmlns:w14="http://schemas.microsoft.com/office/word/2010/wordml" xmlns:w15="http://schemas.microsoft.com/office/word/2012/wordml" xmlns:w16cex="http://schemas.microsoft.com/office/word/2018/wordml/cex" xmlns:w16cid="http://schemas.microsoft.com/office/word/2016/wordml/cid" xmlns:w16="http://schemas.microsoft.com/office/word/2018/wordml" xmlns:w16se="http://schemas.microsoft.com/office/word/2015/wordml/symex" xmlns:wpg="http://schemas.microsoft.com/office/word/2010/wordprocessingGroup" xmlns:wpi="http://schemas.microsoft.com/office/word/2010/wordprocessingInk" xmlns:wne="http://schemas.microsoft.com/office/word/2006/wordml" xmlns:wps="http://schemas.microsoft.com/office/word/2010/wordprocessingShape" mc:Ignorable="w14 w15 w16se w16cid w16 w16cex wp14">
+<w:hdr xmlns:wpc="http://schemas.microsoft.com/office/word/2010/wordprocessingCanvas" xmlns:cx="http://schemas.microsoft.com/office/drawing/2014/chartex" xmlns:cx1="http://schemas.microsoft.com/office/drawing/2015/9/8/chartex" xmlns:cx2="http://schemas.microsoft.com/office/drawing/2015/10/21/chartex" xmlns:cx3="http://schemas.microsoft.com/office/drawing/2016/5/9/chartex" xmlns:cx4="http://schemas.microsoft.com/office/drawing/2016/5/10/chartex" xmlns:cx5="http://schemas.microsoft.com/office/drawing/2016/5/11/chartex" xmlns:cx6="http://schemas.microsoft.com/office/drawing/2016/5/12/chartex" xmlns:cx7="http://schemas.microsoft.com/office/drawing/2016/5/13/chartex" xmlns:cx8="http://schemas.microsoft.com/office/drawing/2016/5/14/chartex" xmlns:mc="http://schemas.openxmlformats.org/markup-compatibility/2006" xmlns:aink="http://schemas.microsoft.com/office/drawing/2016/ink" xmlns:am3d="http://schemas.microsoft.com/office/drawing/2017/model3d" xmlns:o="urn:schemas-microsoft-com:office:office" xmlns:r="http://schemas.openxmlformats.org/officeDocument/2006/relationships" xmlns:m="http://schemas.openxmlformats.org/officeDocument/2006/math" xmlns:v="urn:schemas-microsoft-com:vml" xmlns:wp14="http://schemas.microsoft.com/office/word/2010/wordprocessingDrawing" xmlns:wp="http://schemas.openxmlformats.org/drawingml/2006/wordprocessingDrawing" xmlns:w10="urn:schemas-microsoft-com:office:word" xmlns:w="http://schemas.openxmlformats.org/wordprocessingml/2006/main" xmlns:w14="http://schemas.microsoft.com/office/word/2010/wordml" xmlns:w15="http://schemas.microsoft.com/office/word/2012/wordml" xmlns:w16cid="http://schemas.microsoft.com/office/word/2016/wordml/cid" xmlns:w16se="http://schemas.microsoft.com/office/word/2015/wordml/symex" xmlns:wpg="http://schemas.microsoft.com/office/word/2010/wordprocessingGroup" xmlns:wpi="http://schemas.microsoft.com/office/word/2010/wordprocessingInk" xmlns:wne="http://schemas.microsoft.com/office/word/2006/wordml" xmlns:wps="http://schemas.microsoft.com/office/word/2010/wordprocessingShape" mc:Ignorable="w14 w15 w16se w16cid wp14">
   <w:p>
     <w:pPr>
       <w:pStyle w:val="Header"/>
@@ -9746,7 +9857,7 @@
 </file>
 
 <file path=word/header5.xml><?xml version="1.0" encoding="utf-8"?>
-<w:hdr xmlns:wpc="http://schemas.microsoft.com/office/word/2010/wordprocessingCanvas" xmlns:cx="http://schemas.microsoft.com/office/drawing/2014/chartex" xmlns:cx1="http://schemas.microsoft.com/office/drawing/2015/9/8/chartex" xmlns:cx2="http://schemas.microsoft.com/office/drawing/2015/10/21/chartex" xmlns:cx3="http://schemas.microsoft.com/office/drawing/2016/5/9/chartex" xmlns:cx4="http://schemas.microsoft.com/office/drawing/2016/5/10/chartex" xmlns:cx5="http://schemas.microsoft.com/office/drawing/2016/5/11/chartex" xmlns:cx6="http://schemas.microsoft.com/office/drawing/2016/5/12/chartex" xmlns:cx7="http://schemas.microsoft.com/office/drawing/2016/5/13/chartex" xmlns:cx8="http://schemas.microsoft.com/office/drawing/2016/5/14/chartex" xmlns:mc="http://schemas.openxmlformats.org/markup-compatibility/2006" xmlns:aink="http://schemas.microsoft.com/office/drawing/2016/ink" xmlns:am3d="http://schemas.microsoft.com/office/drawing/2017/model3d" xmlns:o="urn:schemas-microsoft-com:office:office" xmlns:r="http://schemas.openxmlformats.org/officeDocument/2006/relationships" xmlns:m="http://schemas.openxmlformats.org/officeDocument/2006/math" xmlns:v="urn:schemas-microsoft-com:vml" xmlns:wp14="http://schemas.microsoft.com/office/word/2010/wordprocessingDrawing" xmlns:wp="http://schemas.openxmlformats.org/drawingml/2006/wordprocessingDrawing" xmlns:w10="urn:schemas-microsoft-com:office:word" xmlns:w="http://schemas.openxmlformats.org/wordprocessingml/2006/main" xmlns:w14="http://schemas.microsoft.com/office/word/2010/wordml" xmlns:w15="http://schemas.microsoft.com/office/word/2012/wordml" xmlns:w16cex="http://schemas.microsoft.com/office/word/2018/wordml/cex" xmlns:w16cid="http://schemas.microsoft.com/office/word/2016/wordml/cid" xmlns:w16="http://schemas.microsoft.com/office/word/2018/wordml" xmlns:w16se="http://schemas.microsoft.com/office/word/2015/wordml/symex" xmlns:wpg="http://schemas.microsoft.com/office/word/2010/wordprocessingGroup" xmlns:wpi="http://schemas.microsoft.com/office/word/2010/wordprocessingInk" xmlns:wne="http://schemas.microsoft.com/office/word/2006/wordml" xmlns:wps="http://schemas.microsoft.com/office/word/2010/wordprocessingShape" mc:Ignorable="w14 w15 w16se w16cid w16 w16cex wp14">
+<w:hdr xmlns:wpc="http://schemas.microsoft.com/office/word/2010/wordprocessingCanvas" xmlns:cx="http://schemas.microsoft.com/office/drawing/2014/chartex" xmlns:cx1="http://schemas.microsoft.com/office/drawing/2015/9/8/chartex" xmlns:cx2="http://schemas.microsoft.com/office/drawing/2015/10/21/chartex" xmlns:cx3="http://schemas.microsoft.com/office/drawing/2016/5/9/chartex" xmlns:cx4="http://schemas.microsoft.com/office/drawing/2016/5/10/chartex" xmlns:cx5="http://schemas.microsoft.com/office/drawing/2016/5/11/chartex" xmlns:cx6="http://schemas.microsoft.com/office/drawing/2016/5/12/chartex" xmlns:cx7="http://schemas.microsoft.com/office/drawing/2016/5/13/chartex" xmlns:cx8="http://schemas.microsoft.com/office/drawing/2016/5/14/chartex" xmlns:mc="http://schemas.openxmlformats.org/markup-compatibility/2006" xmlns:aink="http://schemas.microsoft.com/office/drawing/2016/ink" xmlns:am3d="http://schemas.microsoft.com/office/drawing/2017/model3d" xmlns:o="urn:schemas-microsoft-com:office:office" xmlns:r="http://schemas.openxmlformats.org/officeDocument/2006/relationships" xmlns:m="http://schemas.openxmlformats.org/officeDocument/2006/math" xmlns:v="urn:schemas-microsoft-com:vml" xmlns:wp14="http://schemas.microsoft.com/office/word/2010/wordprocessingDrawing" xmlns:wp="http://schemas.openxmlformats.org/drawingml/2006/wordprocessingDrawing" xmlns:w10="urn:schemas-microsoft-com:office:word" xmlns:w="http://schemas.openxmlformats.org/wordprocessingml/2006/main" xmlns:w14="http://schemas.microsoft.com/office/word/2010/wordml" xmlns:w15="http://schemas.microsoft.com/office/word/2012/wordml" xmlns:w16cid="http://schemas.microsoft.com/office/word/2016/wordml/cid" xmlns:w16se="http://schemas.microsoft.com/office/word/2015/wordml/symex" xmlns:wpg="http://schemas.microsoft.com/office/word/2010/wordprocessingGroup" xmlns:wpi="http://schemas.microsoft.com/office/word/2010/wordprocessingInk" xmlns:wne="http://schemas.microsoft.com/office/word/2006/wordml" xmlns:wps="http://schemas.microsoft.com/office/word/2010/wordprocessingShape" mc:Ignorable="w14 w15 w16se w16cid wp14">
   <w:p>
     <w:pPr>
       <w:pStyle w:val="Header"/>
@@ -9786,7 +9897,7 @@
 </file>
 
 <file path=word/numbering.xml><?xml version="1.0" encoding="utf-8"?>
-<w:numbering xmlns:wpc="http://schemas.microsoft.com/office/word/2010/wordprocessingCanvas" xmlns:cx="http://schemas.microsoft.com/office/drawing/2014/chartex" xmlns:cx1="http://schemas.microsoft.com/office/drawing/2015/9/8/chartex" xmlns:cx2="http://schemas.microsoft.com/office/drawing/2015/10/21/chartex" xmlns:cx3="http://schemas.microsoft.com/office/drawing/2016/5/9/chartex" xmlns:cx4="http://schemas.microsoft.com/office/drawing/2016/5/10/chartex" xmlns:cx5="http://schemas.microsoft.com/office/drawing/2016/5/11/chartex" xmlns:cx6="http://schemas.microsoft.com/office/drawing/2016/5/12/chartex" xmlns:cx7="http://schemas.microsoft.com/office/drawing/2016/5/13/chartex" xmlns:cx8="http://schemas.microsoft.com/office/drawing/2016/5/14/chartex" xmlns:mc="http://schemas.openxmlformats.org/markup-compatibility/2006" xmlns:aink="http://schemas.microsoft.com/office/drawing/2016/ink" xmlns:am3d="http://schemas.microsoft.com/office/drawing/2017/model3d" xmlns:o="urn:schemas-microsoft-com:office:office" xmlns:r="http://schemas.openxmlformats.org/officeDocument/2006/relationships" xmlns:m="http://schemas.openxmlformats.org/officeDocument/2006/math" xmlns:v="urn:schemas-microsoft-com:vml" xmlns:wp14="http://schemas.microsoft.com/office/word/2010/wordprocessingDrawing" xmlns:wp="http://schemas.openxmlformats.org/drawingml/2006/wordprocessingDrawing" xmlns:w10="urn:schemas-microsoft-com:office:word" xmlns:w="http://schemas.openxmlformats.org/wordprocessingml/2006/main" xmlns:w14="http://schemas.microsoft.com/office/word/2010/wordml" xmlns:w15="http://schemas.microsoft.com/office/word/2012/wordml" xmlns:w16cex="http://schemas.microsoft.com/office/word/2018/wordml/cex" xmlns:w16cid="http://schemas.microsoft.com/office/word/2016/wordml/cid" xmlns:w16="http://schemas.microsoft.com/office/word/2018/wordml" xmlns:w16se="http://schemas.microsoft.com/office/word/2015/wordml/symex" xmlns:wpg="http://schemas.microsoft.com/office/word/2010/wordprocessingGroup" xmlns:wpi="http://schemas.microsoft.com/office/word/2010/wordprocessingInk" xmlns:wne="http://schemas.microsoft.com/office/word/2006/wordml" xmlns:wps="http://schemas.microsoft.com/office/word/2010/wordprocessingShape" mc:Ignorable="w14 w15 w16se w16cid w16 w16cex wp14">
+<w:numbering xmlns:wpc="http://schemas.microsoft.com/office/word/2010/wordprocessingCanvas" xmlns:cx="http://schemas.microsoft.com/office/drawing/2014/chartex" xmlns:cx1="http://schemas.microsoft.com/office/drawing/2015/9/8/chartex" xmlns:cx2="http://schemas.microsoft.com/office/drawing/2015/10/21/chartex" xmlns:cx3="http://schemas.microsoft.com/office/drawing/2016/5/9/chartex" xmlns:cx4="http://schemas.microsoft.com/office/drawing/2016/5/10/chartex" xmlns:cx5="http://schemas.microsoft.com/office/drawing/2016/5/11/chartex" xmlns:cx6="http://schemas.microsoft.com/office/drawing/2016/5/12/chartex" xmlns:cx7="http://schemas.microsoft.com/office/drawing/2016/5/13/chartex" xmlns:cx8="http://schemas.microsoft.com/office/drawing/2016/5/14/chartex" xmlns:mc="http://schemas.openxmlformats.org/markup-compatibility/2006" xmlns:aink="http://schemas.microsoft.com/office/drawing/2016/ink" xmlns:am3d="http://schemas.microsoft.com/office/drawing/2017/model3d" xmlns:o="urn:schemas-microsoft-com:office:office" xmlns:r="http://schemas.openxmlformats.org/officeDocument/2006/relationships" xmlns:m="http://schemas.openxmlformats.org/officeDocument/2006/math" xmlns:v="urn:schemas-microsoft-com:vml" xmlns:wp14="http://schemas.microsoft.com/office/word/2010/wordprocessingDrawing" xmlns:wp="http://schemas.openxmlformats.org/drawingml/2006/wordprocessingDrawing" xmlns:w10="urn:schemas-microsoft-com:office:word" xmlns:w="http://schemas.openxmlformats.org/wordprocessingml/2006/main" xmlns:w14="http://schemas.microsoft.com/office/word/2010/wordml" xmlns:w15="http://schemas.microsoft.com/office/word/2012/wordml" xmlns:w16cid="http://schemas.microsoft.com/office/word/2016/wordml/cid" xmlns:w16se="http://schemas.microsoft.com/office/word/2015/wordml/symex" xmlns:wpg="http://schemas.microsoft.com/office/word/2010/wordprocessingGroup" xmlns:wpi="http://schemas.microsoft.com/office/word/2010/wordprocessingInk" xmlns:wne="http://schemas.microsoft.com/office/word/2006/wordml" xmlns:wps="http://schemas.microsoft.com/office/word/2010/wordprocessingShape" mc:Ignorable="w14 w15 w16se w16cid wp14">
   <w:abstractNum w:abstractNumId="0" w15:restartNumberingAfterBreak="0">
     <w:nsid w:val="0B2C51EE"/>
     <w:multiLevelType w:val="hybridMultilevel"/>
@@ -12938,7 +13049,7 @@
 </file>
 
 <file path=word/styles.xml><?xml version="1.0" encoding="utf-8"?>
-<w:styles xmlns:mc="http://schemas.openxmlformats.org/markup-compatibility/2006" xmlns:r="http://schemas.openxmlformats.org/officeDocument/2006/relationships" xmlns:w="http://schemas.openxmlformats.org/wordprocessingml/2006/main" xmlns:w14="http://schemas.microsoft.com/office/word/2010/wordml" xmlns:w15="http://schemas.microsoft.com/office/word/2012/wordml" xmlns:w16cex="http://schemas.microsoft.com/office/word/2018/wordml/cex" xmlns:w16cid="http://schemas.microsoft.com/office/word/2016/wordml/cid" xmlns:w16="http://schemas.microsoft.com/office/word/2018/wordml" xmlns:w16se="http://schemas.microsoft.com/office/word/2015/wordml/symex" mc:Ignorable="w14 w15 w16se w16cid w16 w16cex">
+<w:styles xmlns:mc="http://schemas.openxmlformats.org/markup-compatibility/2006" xmlns:r="http://schemas.openxmlformats.org/officeDocument/2006/relationships" xmlns:w="http://schemas.openxmlformats.org/wordprocessingml/2006/main" xmlns:w14="http://schemas.microsoft.com/office/word/2010/wordml" xmlns:w15="http://schemas.microsoft.com/office/word/2012/wordml" xmlns:w16cid="http://schemas.microsoft.com/office/word/2016/wordml/cid" xmlns:w16se="http://schemas.microsoft.com/office/word/2015/wordml/symex" mc:Ignorable="w14 w15 w16se w16cid">
   <w:docDefaults>
     <w:rPrDefault>
       <w:rPr>
@@ -12948,7 +13059,7 @@
     </w:rPrDefault>
     <w:pPrDefault/>
   </w:docDefaults>
-  <w:latentStyles w:defLockedState="0" w:defUIPriority="0" w:defSemiHidden="0" w:defUnhideWhenUsed="0" w:defQFormat="0" w:count="376">
+  <w:latentStyles w:defLockedState="0" w:defUIPriority="0" w:defSemiHidden="0" w:defUnhideWhenUsed="0" w:defQFormat="0" w:count="375">
     <w:lsdException w:name="Normal" w:qFormat="1"/>
     <w:lsdException w:name="heading 1" w:uiPriority="9" w:qFormat="1"/>
     <w:lsdException w:name="heading 2" w:uiPriority="9" w:qFormat="1"/>
@@ -13317,7 +13428,6 @@
     <w:lsdException w:name="Smart Hyperlink" w:semiHidden="1" w:uiPriority="99" w:unhideWhenUsed="1"/>
     <w:lsdException w:name="Hashtag" w:semiHidden="1" w:uiPriority="99" w:unhideWhenUsed="1"/>
     <w:lsdException w:name="Unresolved Mention" w:semiHidden="1" w:uiPriority="99" w:unhideWhenUsed="1"/>
-    <w:lsdException w:name="Smart Link" w:semiHidden="1" w:uiPriority="99" w:unhideWhenUsed="1"/>
   </w:latentStyles>
   <w:style w:type="paragraph" w:default="1" w:styleId="Normal">
     <w:name w:val="Normal"/>
@@ -17362,7 +17472,7 @@
 </file>
 
 <file path=customXml/itemProps1.xml><?xml version="1.0" encoding="utf-8"?>
-<ds:datastoreItem xmlns:ds="http://schemas.openxmlformats.org/officeDocument/2006/customXml" ds:itemID="{AB1073F1-A85C-4820-9EEC-E4BF99B47B12}">
+<ds:datastoreItem xmlns:ds="http://schemas.openxmlformats.org/officeDocument/2006/customXml" ds:itemID="{220A3CD7-F870-44C2-9943-79D310E13ED8}">
   <ds:schemaRefs>
     <ds:schemaRef ds:uri="http://schemas.openxmlformats.org/officeDocument/2006/bibliography"/>
   </ds:schemaRefs>

</xml_diff>